<commit_message>
update file resubmit progress 2
</commit_message>
<xml_diff>
--- a/Others/Progress 2/EIOM-ProjectPlan-V.2.0.docx
+++ b/Others/Progress 2/EIOM-ProjectPlan-V.2.0.docx
@@ -453,7 +453,12 @@
           <w:rFonts w:ascii="Times New Roman" w:hAnsi="Times New Roman"/>
         </w:rPr>
         <w:sectPr>
-          <w:footerReference w:type="default" r:id="rId9"/>
+          <w:headerReference w:type="even" r:id="rId9"/>
+          <w:headerReference w:type="default" r:id="rId10"/>
+          <w:footerReference w:type="even" r:id="rId11"/>
+          <w:footerReference w:type="default" r:id="rId12"/>
+          <w:headerReference w:type="first" r:id="rId13"/>
+          <w:footerReference w:type="first" r:id="rId14"/>
           <w:pgSz w:w="11906" w:h="16838"/>
           <w:pgMar w:top="1440" w:right="1440" w:bottom="1440" w:left="1440" w:header="708" w:footer="708" w:gutter="0"/>
           <w:pgNumType w:start="1"/>
@@ -490,8 +495,8 @@
       </w:tblPr>
       <w:tblGrid>
         <w:gridCol w:w="1449"/>
-        <w:gridCol w:w="3045"/>
-        <w:gridCol w:w="893"/>
+        <w:gridCol w:w="2946"/>
+        <w:gridCol w:w="992"/>
         <w:gridCol w:w="1280"/>
         <w:gridCol w:w="1271"/>
         <w:gridCol w:w="1276"/>
@@ -540,7 +545,7 @@
         </w:tc>
         <w:tc>
           <w:tcPr>
-            <w:tcW w:w="3045" w:type="dxa"/>
+            <w:tcW w:w="2946" w:type="dxa"/>
             <w:tcBorders>
               <w:top w:val="single" w:sz="8" w:space="0" w:color="000000"/>
               <w:left w:val="single" w:sz="8" w:space="0" w:color="000000"/>
@@ -577,7 +582,7 @@
         </w:tc>
         <w:tc>
           <w:tcPr>
-            <w:tcW w:w="893" w:type="dxa"/>
+            <w:tcW w:w="992" w:type="dxa"/>
             <w:tcBorders>
               <w:top w:val="single" w:sz="8" w:space="0" w:color="000000"/>
               <w:left w:val="single" w:sz="8" w:space="0" w:color="000000"/>
@@ -848,7 +853,7 @@
         </w:tc>
         <w:tc>
           <w:tcPr>
-            <w:tcW w:w="3045" w:type="dxa"/>
+            <w:tcW w:w="2946" w:type="dxa"/>
             <w:tcBorders>
               <w:top w:val="nil"/>
               <w:left w:val="single" w:sz="4" w:space="0" w:color="auto"/>
@@ -962,7 +967,7 @@
         </w:tc>
         <w:tc>
           <w:tcPr>
-            <w:tcW w:w="893" w:type="dxa"/>
+            <w:tcW w:w="992" w:type="dxa"/>
             <w:tcBorders>
               <w:top w:val="nil"/>
               <w:left w:val="nil"/>
@@ -1187,7 +1192,7 @@
         </w:tc>
         <w:tc>
           <w:tcPr>
-            <w:tcW w:w="3045" w:type="dxa"/>
+            <w:tcW w:w="2946" w:type="dxa"/>
             <w:tcBorders>
               <w:top w:val="single" w:sz="4" w:space="0" w:color="auto"/>
               <w:left w:val="single" w:sz="4" w:space="0" w:color="auto"/>
@@ -1252,7 +1257,7 @@
         </w:tc>
         <w:tc>
           <w:tcPr>
-            <w:tcW w:w="893" w:type="dxa"/>
+            <w:tcW w:w="992" w:type="dxa"/>
             <w:tcBorders>
               <w:top w:val="single" w:sz="4" w:space="0" w:color="auto"/>
               <w:left w:val="single" w:sz="4" w:space="0" w:color="auto"/>
@@ -1455,7 +1460,7 @@
         </w:tc>
         <w:tc>
           <w:tcPr>
-            <w:tcW w:w="3045" w:type="dxa"/>
+            <w:tcW w:w="2946" w:type="dxa"/>
             <w:tcBorders>
               <w:top w:val="single" w:sz="4" w:space="0" w:color="auto"/>
               <w:left w:val="single" w:sz="4" w:space="0" w:color="auto"/>
@@ -1519,7 +1524,7 @@
         </w:tc>
         <w:tc>
           <w:tcPr>
-            <w:tcW w:w="893" w:type="dxa"/>
+            <w:tcW w:w="992" w:type="dxa"/>
             <w:tcBorders>
               <w:top w:val="single" w:sz="4" w:space="0" w:color="auto"/>
               <w:left w:val="single" w:sz="4" w:space="0" w:color="auto"/>
@@ -1717,7 +1722,7 @@
         </w:tc>
         <w:tc>
           <w:tcPr>
-            <w:tcW w:w="3045" w:type="dxa"/>
+            <w:tcW w:w="2946" w:type="dxa"/>
             <w:tcBorders>
               <w:top w:val="single" w:sz="4" w:space="0" w:color="auto"/>
               <w:left w:val="single" w:sz="4" w:space="0" w:color="auto"/>
@@ -1831,7 +1836,7 @@
         </w:tc>
         <w:tc>
           <w:tcPr>
-            <w:tcW w:w="893" w:type="dxa"/>
+            <w:tcW w:w="992" w:type="dxa"/>
             <w:tcBorders>
               <w:top w:val="single" w:sz="4" w:space="0" w:color="auto"/>
               <w:left w:val="single" w:sz="4" w:space="0" w:color="auto"/>
@@ -2029,7 +2034,7 @@
         </w:tc>
         <w:tc>
           <w:tcPr>
-            <w:tcW w:w="3045" w:type="dxa"/>
+            <w:tcW w:w="2946" w:type="dxa"/>
             <w:tcBorders>
               <w:top w:val="single" w:sz="4" w:space="0" w:color="auto"/>
               <w:left w:val="single" w:sz="4" w:space="0" w:color="auto"/>
@@ -2143,7 +2148,7 @@
         </w:tc>
         <w:tc>
           <w:tcPr>
-            <w:tcW w:w="893" w:type="dxa"/>
+            <w:tcW w:w="992" w:type="dxa"/>
             <w:tcBorders>
               <w:top w:val="single" w:sz="4" w:space="0" w:color="auto"/>
               <w:left w:val="single" w:sz="4" w:space="0" w:color="auto"/>
@@ -2341,7 +2346,7 @@
         </w:tc>
         <w:tc>
           <w:tcPr>
-            <w:tcW w:w="3045" w:type="dxa"/>
+            <w:tcW w:w="2946" w:type="dxa"/>
             <w:tcBorders>
               <w:top w:val="single" w:sz="4" w:space="0" w:color="auto"/>
               <w:left w:val="single" w:sz="4" w:space="0" w:color="auto"/>
@@ -2439,7 +2444,7 @@
         </w:tc>
         <w:tc>
           <w:tcPr>
-            <w:tcW w:w="893" w:type="dxa"/>
+            <w:tcW w:w="992" w:type="dxa"/>
             <w:tcBorders>
               <w:top w:val="single" w:sz="4" w:space="0" w:color="auto"/>
               <w:left w:val="single" w:sz="4" w:space="0" w:color="auto"/>
@@ -2637,7 +2642,7 @@
         </w:tc>
         <w:tc>
           <w:tcPr>
-            <w:tcW w:w="3045" w:type="dxa"/>
+            <w:tcW w:w="2946" w:type="dxa"/>
             <w:tcBorders>
               <w:top w:val="single" w:sz="4" w:space="0" w:color="auto"/>
               <w:left w:val="single" w:sz="4" w:space="0" w:color="auto"/>
@@ -2735,7 +2740,7 @@
         </w:tc>
         <w:tc>
           <w:tcPr>
-            <w:tcW w:w="893" w:type="dxa"/>
+            <w:tcW w:w="992" w:type="dxa"/>
             <w:tcBorders>
               <w:top w:val="single" w:sz="4" w:space="0" w:color="auto"/>
               <w:left w:val="single" w:sz="4" w:space="0" w:color="auto"/>
@@ -2933,7 +2938,7 @@
         </w:tc>
         <w:tc>
           <w:tcPr>
-            <w:tcW w:w="3045" w:type="dxa"/>
+            <w:tcW w:w="2946" w:type="dxa"/>
             <w:tcBorders>
               <w:top w:val="single" w:sz="4" w:space="0" w:color="auto"/>
               <w:left w:val="single" w:sz="4" w:space="0" w:color="auto"/>
@@ -2974,7 +2979,7 @@
         </w:tc>
         <w:tc>
           <w:tcPr>
-            <w:tcW w:w="893" w:type="dxa"/>
+            <w:tcW w:w="992" w:type="dxa"/>
             <w:tcBorders>
               <w:top w:val="single" w:sz="4" w:space="0" w:color="auto"/>
               <w:left w:val="single" w:sz="4" w:space="0" w:color="auto"/>
@@ -3172,7 +3177,7 @@
         </w:tc>
         <w:tc>
           <w:tcPr>
-            <w:tcW w:w="3045" w:type="dxa"/>
+            <w:tcW w:w="2946" w:type="dxa"/>
             <w:tcBorders>
               <w:top w:val="single" w:sz="4" w:space="0" w:color="auto"/>
               <w:left w:val="single" w:sz="4" w:space="0" w:color="auto"/>
@@ -3259,7 +3264,7 @@
         </w:tc>
         <w:tc>
           <w:tcPr>
-            <w:tcW w:w="893" w:type="dxa"/>
+            <w:tcW w:w="992" w:type="dxa"/>
             <w:tcBorders>
               <w:top w:val="single" w:sz="4" w:space="0" w:color="auto"/>
               <w:left w:val="single" w:sz="4" w:space="0" w:color="auto"/>
@@ -3466,7 +3471,7 @@
         </w:tc>
         <w:tc>
           <w:tcPr>
-            <w:tcW w:w="3045" w:type="dxa"/>
+            <w:tcW w:w="2946" w:type="dxa"/>
             <w:tcBorders>
               <w:top w:val="single" w:sz="4" w:space="0" w:color="auto"/>
               <w:left w:val="single" w:sz="4" w:space="0" w:color="auto"/>
@@ -3526,7 +3531,7 @@
         </w:tc>
         <w:tc>
           <w:tcPr>
-            <w:tcW w:w="893" w:type="dxa"/>
+            <w:tcW w:w="992" w:type="dxa"/>
             <w:tcBorders>
               <w:top w:val="single" w:sz="4" w:space="0" w:color="auto"/>
               <w:left w:val="single" w:sz="4" w:space="0" w:color="auto"/>
@@ -3741,7 +3746,7 @@
         </w:tc>
         <w:tc>
           <w:tcPr>
-            <w:tcW w:w="3045" w:type="dxa"/>
+            <w:tcW w:w="2946" w:type="dxa"/>
             <w:tcBorders>
               <w:top w:val="single" w:sz="4" w:space="0" w:color="auto"/>
               <w:left w:val="single" w:sz="4" w:space="0" w:color="auto"/>
@@ -3820,7 +3825,7 @@
         </w:tc>
         <w:tc>
           <w:tcPr>
-            <w:tcW w:w="893" w:type="dxa"/>
+            <w:tcW w:w="992" w:type="dxa"/>
             <w:tcBorders>
               <w:top w:val="single" w:sz="4" w:space="0" w:color="auto"/>
               <w:left w:val="single" w:sz="4" w:space="0" w:color="auto"/>
@@ -3985,15 +3990,6 @@
         </w:tc>
       </w:tr>
     </w:tbl>
-    <w:p>
-      <w:pPr>
-        <w:rPr>
-          <w:rFonts w:ascii="Times New Roman" w:hAnsi="Times New Roman" w:cs="Times New Roman"/>
-          <w:sz w:val="10"/>
-          <w:szCs w:val="10"/>
-        </w:rPr>
-      </w:pPr>
-    </w:p>
     <w:p>
       <w:pPr>
         <w:rPr>
@@ -9023,7 +9019,47 @@
           <w:sz w:val="24"/>
           <w:szCs w:val="24"/>
         </w:rPr>
-        <w:t>Feature5: Manage information system</w:t>
+        <w:t>Featu</w:t>
+      </w:r>
+      <w:r>
+        <w:rPr>
+          <w:rFonts w:ascii="Times New Roman" w:eastAsia="Times New Roman" w:hAnsi="Times New Roman" w:cs="Times New Roman"/>
+          <w:b/>
+          <w:bCs/>
+          <w:sz w:val="24"/>
+          <w:szCs w:val="24"/>
+        </w:rPr>
+        <w:t>re</w:t>
+      </w:r>
+      <w:r>
+        <w:rPr>
+          <w:rFonts w:ascii="Times New Roman" w:eastAsia="Times New Roman" w:hAnsi="Times New Roman" w:cs="Times New Roman"/>
+          <w:b/>
+          <w:bCs/>
+          <w:sz w:val="24"/>
+          <w:szCs w:val="24"/>
+        </w:rPr>
+        <w:t xml:space="preserve"> 6</w:t>
+      </w:r>
+      <w:r>
+        <w:rPr>
+          <w:rFonts w:ascii="Times New Roman" w:eastAsia="Times New Roman" w:hAnsi="Times New Roman" w:cs="Times New Roman"/>
+          <w:b/>
+          <w:bCs/>
+          <w:sz w:val="24"/>
+          <w:szCs w:val="24"/>
+        </w:rPr>
+        <w:t xml:space="preserve">: </w:t>
+      </w:r>
+      <w:r>
+        <w:rPr>
+          <w:rFonts w:ascii="Times New Roman" w:eastAsia="Times New Roman" w:hAnsi="Times New Roman" w:cs="Times New Roman"/>
+          <w:b/>
+          <w:bCs/>
+          <w:sz w:val="24"/>
+          <w:szCs w:val="24"/>
+        </w:rPr>
+        <w:t>Support Information for Mobile</w:t>
       </w:r>
     </w:p>
     <w:p>
@@ -15849,7 +15885,7 @@
                     <pic:cNvPicPr/>
                   </pic:nvPicPr>
                   <pic:blipFill>
-                    <a:blip r:embed="rId10"/>
+                    <a:blip r:embed="rId15"/>
                     <a:stretch>
                       <a:fillRect/>
                     </a:stretch>
@@ -20916,7 +20952,19 @@
               <w:rPr>
                 <w:rFonts w:ascii="Times New Roman" w:hAnsi="Times New Roman" w:cs="Times New Roman"/>
               </w:rPr>
-              <w:t>Feature 5 (Server Part)</w:t>
+              <w:t xml:space="preserve">Feature </w:t>
+            </w:r>
+            <w:r>
+              <w:rPr>
+                <w:rFonts w:ascii="Times New Roman" w:hAnsi="Times New Roman" w:cs="Times New Roman"/>
+              </w:rPr>
+              <w:t>5, 6</w:t>
+            </w:r>
+            <w:r>
+              <w:rPr>
+                <w:rFonts w:ascii="Times New Roman" w:hAnsi="Times New Roman" w:cs="Times New Roman"/>
+              </w:rPr>
+              <w:t xml:space="preserve"> (Server Part)</w:t>
             </w:r>
           </w:p>
           <w:p>
@@ -21346,12 +21394,7 @@
       </w:r>
       <w:bookmarkEnd w:id="50"/>
       <w:r>
-        <w:t>Software Developme</w:t>
-      </w:r>
-      <w:bookmarkStart w:id="54" w:name="_GoBack"/>
-      <w:bookmarkEnd w:id="54"/>
-      <w:r>
-        <w:t>nt Standard</w:t>
+        <w:t>Software Development Standard</w:t>
       </w:r>
       <w:bookmarkEnd w:id="51"/>
       <w:bookmarkEnd w:id="52"/>
@@ -22714,28 +22757,28 @@
       <w:pPr>
         <w:pStyle w:val="1"/>
       </w:pPr>
-      <w:bookmarkStart w:id="55" w:name="_Toc384672306"/>
-      <w:bookmarkStart w:id="56" w:name="_Toc392492821"/>
-      <w:bookmarkStart w:id="57" w:name="_Toc394349574"/>
+      <w:bookmarkStart w:id="54" w:name="_Toc384672306"/>
+      <w:bookmarkStart w:id="55" w:name="_Toc392492821"/>
+      <w:bookmarkStart w:id="56" w:name="_Toc394349574"/>
       <w:r>
         <w:lastRenderedPageBreak/>
         <w:t>Chapter Five | Estimated Duration of Tasks</w:t>
       </w:r>
+      <w:bookmarkEnd w:id="54"/>
       <w:bookmarkEnd w:id="55"/>
       <w:bookmarkEnd w:id="56"/>
-      <w:bookmarkEnd w:id="57"/>
     </w:p>
     <w:p>
       <w:pPr>
         <w:pStyle w:val="2"/>
       </w:pPr>
-      <w:bookmarkStart w:id="58" w:name="_Toc392492822"/>
-      <w:bookmarkStart w:id="59" w:name="_Toc394349575"/>
+      <w:bookmarkStart w:id="57" w:name="_Toc392492822"/>
+      <w:bookmarkStart w:id="58" w:name="_Toc394349575"/>
       <w:r>
         <w:t>5.1 Schedule Estimate Time</w:t>
       </w:r>
+      <w:bookmarkEnd w:id="57"/>
       <w:bookmarkEnd w:id="58"/>
-      <w:bookmarkEnd w:id="59"/>
     </w:p>
     <w:p>
       <w:pPr>
@@ -24190,7 +24233,23 @@
                 <w:sz w:val="24"/>
                 <w:szCs w:val="24"/>
               </w:rPr>
-              <w:t>22/07/14 - 18/10</w:t>
+              <w:t xml:space="preserve">22/07/14 - </w:t>
+            </w:r>
+            <w:r>
+              <w:rPr>
+                <w:rFonts w:ascii="Times New Roman" w:eastAsia="Times-Roman" w:hAnsi="Times New Roman" w:cs="Times New Roman"/>
+                <w:sz w:val="24"/>
+                <w:szCs w:val="24"/>
+              </w:rPr>
+              <w:t>21</w:t>
+            </w:r>
+            <w:r>
+              <w:rPr>
+                <w:rFonts w:ascii="Times New Roman" w:eastAsia="Times-Roman" w:hAnsi="Times New Roman" w:cs="Times New Roman"/>
+                <w:sz w:val="24"/>
+                <w:szCs w:val="24"/>
+              </w:rPr>
+              <w:t>/10</w:t>
             </w:r>
             <w:r>
               <w:rPr>
@@ -24324,7 +24383,15 @@
                 <w:sz w:val="24"/>
                 <w:szCs w:val="24"/>
               </w:rPr>
-              <w:t>22/07/14 - 18/10/14</w:t>
+              <w:t>22/07/14 - 21</w:t>
+            </w:r>
+            <w:r>
+              <w:rPr>
+                <w:rFonts w:ascii="Times New Roman" w:eastAsia="Times-Roman" w:hAnsi="Times New Roman" w:cs="Times New Roman"/>
+                <w:sz w:val="24"/>
+                <w:szCs w:val="24"/>
+              </w:rPr>
+              <w:t>/10/14</w:t>
             </w:r>
           </w:p>
         </w:tc>
@@ -24411,7 +24478,7 @@
               <w:bottom w:val="single" w:sz="4" w:space="0" w:color="auto"/>
               <w:right w:val="single" w:sz="4" w:space="0" w:color="auto"/>
             </w:tcBorders>
-            <w:shd w:val="clear" w:color="auto" w:fill="F2F2F2" w:themeFill="background1" w:themeFillShade="F2"/>
+            <w:shd w:val="clear" w:color="auto" w:fill="auto"/>
             <w:hideMark/>
           </w:tcPr>
           <w:p>
@@ -24452,7 +24519,7 @@
               <w:bottom w:val="single" w:sz="4" w:space="0" w:color="auto"/>
               <w:right w:val="single" w:sz="4" w:space="0" w:color="auto"/>
             </w:tcBorders>
-            <w:shd w:val="clear" w:color="auto" w:fill="F2F2F2" w:themeFill="background1" w:themeFillShade="F2"/>
+            <w:shd w:val="clear" w:color="auto" w:fill="auto"/>
             <w:hideMark/>
           </w:tcPr>
           <w:p>
@@ -24470,7 +24537,7 @@
                 <w:sz w:val="24"/>
                 <w:szCs w:val="24"/>
               </w:rPr>
-              <w:t xml:space="preserve">24/09/14 </w:t>
+              <w:t>29/10</w:t>
             </w:r>
             <w:r>
               <w:rPr>
@@ -24478,7 +24545,7 @@
                 <w:sz w:val="24"/>
                 <w:szCs w:val="24"/>
               </w:rPr>
-              <w:t>-</w:t>
+              <w:t xml:space="preserve">/14 </w:t>
             </w:r>
             <w:r>
               <w:rPr>
@@ -24486,7 +24553,31 @@
                 <w:sz w:val="24"/>
                 <w:szCs w:val="24"/>
               </w:rPr>
-              <w:t xml:space="preserve"> 30/09/</w:t>
+              <w:t>–</w:t>
+            </w:r>
+            <w:r>
+              <w:rPr>
+                <w:rFonts w:ascii="Times New Roman" w:eastAsia="Times-Roman" w:hAnsi="Times New Roman" w:cs="Times New Roman"/>
+                <w:sz w:val="24"/>
+                <w:szCs w:val="24"/>
+              </w:rPr>
+              <w:t xml:space="preserve"> </w:t>
+            </w:r>
+            <w:r>
+              <w:rPr>
+                <w:rFonts w:ascii="Times New Roman" w:eastAsia="Times-Roman" w:hAnsi="Times New Roman" w:cs="Times New Roman"/>
+                <w:sz w:val="24"/>
+                <w:szCs w:val="24"/>
+              </w:rPr>
+              <w:t>18/12</w:t>
+            </w:r>
+            <w:r>
+              <w:rPr>
+                <w:rFonts w:ascii="Times New Roman" w:eastAsia="Times-Roman" w:hAnsi="Times New Roman" w:cs="Times New Roman"/>
+                <w:sz w:val="24"/>
+                <w:szCs w:val="24"/>
+              </w:rPr>
+              <w:t>/</w:t>
             </w:r>
             <w:r>
               <w:rPr>
@@ -24562,6 +24653,7 @@
               <w:bottom w:val="single" w:sz="4" w:space="0" w:color="auto"/>
               <w:right w:val="single" w:sz="4" w:space="0" w:color="auto"/>
             </w:tcBorders>
+            <w:shd w:val="clear" w:color="auto" w:fill="F2F2F2" w:themeFill="background1" w:themeFillShade="F2"/>
             <w:hideMark/>
           </w:tcPr>
           <w:p>
@@ -24619,7 +24711,7 @@
                 <w:sz w:val="24"/>
                 <w:szCs w:val="24"/>
               </w:rPr>
-              <w:t>01/10/</w:t>
+              <w:t>29/10</w:t>
             </w:r>
             <w:r>
               <w:rPr>
@@ -24627,7 +24719,7 @@
                 <w:sz w:val="24"/>
                 <w:szCs w:val="24"/>
               </w:rPr>
-              <w:t>14</w:t>
+              <w:t xml:space="preserve">/14 </w:t>
             </w:r>
             <w:r>
               <w:rPr>
@@ -24635,7 +24727,31 @@
                 <w:sz w:val="24"/>
                 <w:szCs w:val="24"/>
               </w:rPr>
-              <w:t xml:space="preserve"> – 05/10/14</w:t>
+              <w:t>–</w:t>
+            </w:r>
+            <w:r>
+              <w:rPr>
+                <w:rFonts w:ascii="Times New Roman" w:eastAsia="Times-Roman" w:hAnsi="Times New Roman" w:cs="Times New Roman"/>
+                <w:sz w:val="24"/>
+                <w:szCs w:val="24"/>
+              </w:rPr>
+              <w:t xml:space="preserve"> </w:t>
+            </w:r>
+            <w:r>
+              <w:rPr>
+                <w:rFonts w:ascii="Times New Roman" w:eastAsia="Times-Roman" w:hAnsi="Times New Roman" w:cs="Times New Roman"/>
+                <w:sz w:val="24"/>
+                <w:szCs w:val="24"/>
+              </w:rPr>
+              <w:t>18/12</w:t>
+            </w:r>
+            <w:r>
+              <w:rPr>
+                <w:rFonts w:ascii="Times New Roman" w:eastAsia="Times-Roman" w:hAnsi="Times New Roman" w:cs="Times New Roman"/>
+                <w:sz w:val="24"/>
+                <w:szCs w:val="24"/>
+              </w:rPr>
+              <w:t>/14</w:t>
             </w:r>
           </w:p>
         </w:tc>
@@ -24703,7 +24819,7 @@
               <w:bottom w:val="single" w:sz="4" w:space="0" w:color="auto"/>
               <w:right w:val="single" w:sz="4" w:space="0" w:color="auto"/>
             </w:tcBorders>
-            <w:shd w:val="clear" w:color="auto" w:fill="F2F2F2" w:themeFill="background1" w:themeFillShade="F2"/>
+            <w:shd w:val="clear" w:color="auto" w:fill="auto"/>
             <w:hideMark/>
           </w:tcPr>
           <w:p>
@@ -24744,7 +24860,7 @@
               <w:bottom w:val="single" w:sz="4" w:space="0" w:color="auto"/>
               <w:right w:val="single" w:sz="4" w:space="0" w:color="auto"/>
             </w:tcBorders>
-            <w:shd w:val="clear" w:color="auto" w:fill="F2F2F2" w:themeFill="background1" w:themeFillShade="F2"/>
+            <w:shd w:val="clear" w:color="auto" w:fill="auto"/>
             <w:hideMark/>
           </w:tcPr>
           <w:p>
@@ -24762,7 +24878,47 @@
                 <w:sz w:val="24"/>
                 <w:szCs w:val="24"/>
               </w:rPr>
-              <w:t>05/10/14 – 09/10/14</w:t>
+              <w:t>29/10</w:t>
+            </w:r>
+            <w:r>
+              <w:rPr>
+                <w:rFonts w:ascii="Times New Roman" w:eastAsia="Times-Roman" w:hAnsi="Times New Roman" w:cs="Times New Roman"/>
+                <w:sz w:val="24"/>
+                <w:szCs w:val="24"/>
+              </w:rPr>
+              <w:t xml:space="preserve">/14 </w:t>
+            </w:r>
+            <w:r>
+              <w:rPr>
+                <w:rFonts w:ascii="Times New Roman" w:eastAsia="Times-Roman" w:hAnsi="Times New Roman" w:cs="Times New Roman"/>
+                <w:sz w:val="24"/>
+                <w:szCs w:val="24"/>
+              </w:rPr>
+              <w:t>–</w:t>
+            </w:r>
+            <w:r>
+              <w:rPr>
+                <w:rFonts w:ascii="Times New Roman" w:eastAsia="Times-Roman" w:hAnsi="Times New Roman" w:cs="Times New Roman"/>
+                <w:sz w:val="24"/>
+                <w:szCs w:val="24"/>
+              </w:rPr>
+              <w:t xml:space="preserve"> </w:t>
+            </w:r>
+            <w:r>
+              <w:rPr>
+                <w:rFonts w:ascii="Times New Roman" w:eastAsia="Times-Roman" w:hAnsi="Times New Roman" w:cs="Times New Roman"/>
+                <w:sz w:val="24"/>
+                <w:szCs w:val="24"/>
+              </w:rPr>
+              <w:t>18/12</w:t>
+            </w:r>
+            <w:r>
+              <w:rPr>
+                <w:rFonts w:ascii="Times New Roman" w:eastAsia="Times-Roman" w:hAnsi="Times New Roman" w:cs="Times New Roman"/>
+                <w:sz w:val="24"/>
+                <w:szCs w:val="24"/>
+              </w:rPr>
+              <w:t>/14</w:t>
             </w:r>
           </w:p>
         </w:tc>
@@ -24830,6 +24986,7 @@
               <w:bottom w:val="single" w:sz="4" w:space="0" w:color="auto"/>
               <w:right w:val="single" w:sz="4" w:space="0" w:color="auto"/>
             </w:tcBorders>
+            <w:shd w:val="clear" w:color="auto" w:fill="F2F2F2" w:themeFill="background1" w:themeFillShade="F2"/>
             <w:hideMark/>
           </w:tcPr>
           <w:p>
@@ -24870,6 +25027,7 @@
               <w:bottom w:val="single" w:sz="4" w:space="0" w:color="auto"/>
               <w:right w:val="single" w:sz="4" w:space="0" w:color="auto"/>
             </w:tcBorders>
+            <w:shd w:val="clear" w:color="auto" w:fill="auto"/>
             <w:hideMark/>
           </w:tcPr>
           <w:p>
@@ -24887,7 +25045,47 @@
                 <w:sz w:val="24"/>
                 <w:szCs w:val="24"/>
               </w:rPr>
-              <w:t>10/10/14 - 19/10/14</w:t>
+              <w:t>29/10</w:t>
+            </w:r>
+            <w:r>
+              <w:rPr>
+                <w:rFonts w:ascii="Times New Roman" w:eastAsia="Times-Roman" w:hAnsi="Times New Roman" w:cs="Times New Roman"/>
+                <w:sz w:val="24"/>
+                <w:szCs w:val="24"/>
+              </w:rPr>
+              <w:t xml:space="preserve">/14 </w:t>
+            </w:r>
+            <w:r>
+              <w:rPr>
+                <w:rFonts w:ascii="Times New Roman" w:eastAsia="Times-Roman" w:hAnsi="Times New Roman" w:cs="Times New Roman"/>
+                <w:sz w:val="24"/>
+                <w:szCs w:val="24"/>
+              </w:rPr>
+              <w:t>–</w:t>
+            </w:r>
+            <w:r>
+              <w:rPr>
+                <w:rFonts w:ascii="Times New Roman" w:eastAsia="Times-Roman" w:hAnsi="Times New Roman" w:cs="Times New Roman"/>
+                <w:sz w:val="24"/>
+                <w:szCs w:val="24"/>
+              </w:rPr>
+              <w:t xml:space="preserve"> </w:t>
+            </w:r>
+            <w:r>
+              <w:rPr>
+                <w:rFonts w:ascii="Times New Roman" w:eastAsia="Times-Roman" w:hAnsi="Times New Roman" w:cs="Times New Roman"/>
+                <w:sz w:val="24"/>
+                <w:szCs w:val="24"/>
+              </w:rPr>
+              <w:t>18/12</w:t>
+            </w:r>
+            <w:r>
+              <w:rPr>
+                <w:rFonts w:ascii="Times New Roman" w:eastAsia="Times-Roman" w:hAnsi="Times New Roman" w:cs="Times New Roman"/>
+                <w:sz w:val="24"/>
+                <w:szCs w:val="24"/>
+              </w:rPr>
+              <w:t>/14</w:t>
             </w:r>
           </w:p>
         </w:tc>
@@ -24969,7 +25167,7 @@
               <w:bottom w:val="single" w:sz="4" w:space="0" w:color="auto"/>
               <w:right w:val="single" w:sz="4" w:space="0" w:color="auto"/>
             </w:tcBorders>
-            <w:shd w:val="clear" w:color="auto" w:fill="F2F2F2" w:themeFill="background1" w:themeFillShade="F2"/>
+            <w:shd w:val="clear" w:color="auto" w:fill="auto"/>
             <w:hideMark/>
           </w:tcPr>
           <w:p>
@@ -25000,7 +25198,7 @@
               <w:bottom w:val="single" w:sz="4" w:space="0" w:color="auto"/>
               <w:right w:val="single" w:sz="4" w:space="0" w:color="auto"/>
             </w:tcBorders>
-            <w:shd w:val="clear" w:color="auto" w:fill="F2F2F2" w:themeFill="background1" w:themeFillShade="F2"/>
+            <w:shd w:val="clear" w:color="auto" w:fill="auto"/>
             <w:hideMark/>
           </w:tcPr>
           <w:p>
@@ -25018,7 +25216,15 @@
                 <w:sz w:val="24"/>
                 <w:szCs w:val="24"/>
               </w:rPr>
-              <w:t>22/07/14 - 18/10/14</w:t>
+              <w:t>22/07/14 - 21</w:t>
+            </w:r>
+            <w:r>
+              <w:rPr>
+                <w:rFonts w:ascii="Times New Roman" w:eastAsia="Times-Roman" w:hAnsi="Times New Roman" w:cs="Times New Roman"/>
+                <w:sz w:val="24"/>
+                <w:szCs w:val="24"/>
+              </w:rPr>
+              <w:t>/10/14</w:t>
             </w:r>
           </w:p>
         </w:tc>
@@ -25110,7 +25316,7 @@
               <w:bottom w:val="single" w:sz="4" w:space="0" w:color="auto"/>
               <w:right w:val="single" w:sz="4" w:space="0" w:color="auto"/>
             </w:tcBorders>
-            <w:shd w:val="clear" w:color="auto" w:fill="F2F2F2" w:themeFill="background1" w:themeFillShade="F2"/>
+            <w:shd w:val="clear" w:color="auto" w:fill="auto"/>
           </w:tcPr>
           <w:p>
             <w:pPr>
@@ -25127,7 +25333,15 @@
                 <w:sz w:val="24"/>
                 <w:szCs w:val="24"/>
               </w:rPr>
-              <w:t>22/07/14 - 18/10/14</w:t>
+              <w:t>22/07/14 - 21</w:t>
+            </w:r>
+            <w:r>
+              <w:rPr>
+                <w:rFonts w:ascii="Times New Roman" w:eastAsia="Times-Roman" w:hAnsi="Times New Roman" w:cs="Times New Roman"/>
+                <w:sz w:val="24"/>
+                <w:szCs w:val="24"/>
+              </w:rPr>
+              <w:t>/10/14</w:t>
             </w:r>
           </w:p>
         </w:tc>
@@ -25221,7 +25435,7 @@
               <w:bottom w:val="single" w:sz="4" w:space="0" w:color="auto"/>
               <w:right w:val="single" w:sz="4" w:space="0" w:color="auto"/>
             </w:tcBorders>
-            <w:shd w:val="clear" w:color="auto" w:fill="C6D9F1" w:themeFill="text2" w:themeFillTint="33"/>
+            <w:shd w:val="clear" w:color="auto" w:fill="B8CCE4" w:themeFill="accent1" w:themeFillTint="66"/>
           </w:tcPr>
           <w:p>
             <w:pPr>
@@ -25266,7 +25480,7 @@
               <w:left w:val="single" w:sz="4" w:space="0" w:color="auto"/>
               <w:right w:val="single" w:sz="4" w:space="0" w:color="auto"/>
             </w:tcBorders>
-            <w:shd w:val="clear" w:color="auto" w:fill="C6D9F1" w:themeFill="text2" w:themeFillTint="33"/>
+            <w:shd w:val="clear" w:color="auto" w:fill="B8CCE4" w:themeFill="accent1" w:themeFillTint="66"/>
             <w:vAlign w:val="center"/>
             <w:hideMark/>
           </w:tcPr>
@@ -25357,7 +25571,7 @@
               <w:bottom w:val="single" w:sz="4" w:space="0" w:color="auto"/>
               <w:right w:val="single" w:sz="4" w:space="0" w:color="auto"/>
             </w:tcBorders>
-            <w:shd w:val="clear" w:color="auto" w:fill="C6D9F1" w:themeFill="text2" w:themeFillTint="33"/>
+            <w:shd w:val="clear" w:color="auto" w:fill="B8CCE4" w:themeFill="accent1" w:themeFillTint="66"/>
           </w:tcPr>
           <w:p>
             <w:pPr>
@@ -25387,7 +25601,7 @@
               <w:left w:val="single" w:sz="4" w:space="0" w:color="auto"/>
               <w:right w:val="single" w:sz="4" w:space="0" w:color="auto"/>
             </w:tcBorders>
-            <w:shd w:val="clear" w:color="auto" w:fill="C6D9F1" w:themeFill="text2" w:themeFillTint="33"/>
+            <w:shd w:val="clear" w:color="auto" w:fill="B8CCE4" w:themeFill="accent1" w:themeFillTint="66"/>
             <w:vAlign w:val="center"/>
           </w:tcPr>
           <w:p>
@@ -25478,6 +25692,7 @@
               <w:bottom w:val="single" w:sz="4" w:space="0" w:color="auto"/>
               <w:right w:val="single" w:sz="4" w:space="0" w:color="auto"/>
             </w:tcBorders>
+            <w:shd w:val="clear" w:color="auto" w:fill="auto"/>
             <w:hideMark/>
           </w:tcPr>
           <w:p>
@@ -25518,6 +25733,7 @@
               <w:bottom w:val="single" w:sz="4" w:space="0" w:color="auto"/>
               <w:right w:val="single" w:sz="4" w:space="0" w:color="auto"/>
             </w:tcBorders>
+            <w:shd w:val="clear" w:color="auto" w:fill="auto"/>
             <w:hideMark/>
           </w:tcPr>
           <w:p>
@@ -25651,7 +25867,7 @@
               <w:bottom w:val="single" w:sz="4" w:space="0" w:color="auto"/>
               <w:right w:val="single" w:sz="4" w:space="0" w:color="auto"/>
             </w:tcBorders>
-            <w:shd w:val="clear" w:color="auto" w:fill="F2F2F2" w:themeFill="background1" w:themeFillShade="F2"/>
+            <w:shd w:val="clear" w:color="auto" w:fill="auto"/>
             <w:hideMark/>
           </w:tcPr>
           <w:p>
@@ -25730,6 +25946,7 @@
               <w:bottom w:val="single" w:sz="4" w:space="0" w:color="auto"/>
               <w:right w:val="single" w:sz="4" w:space="0" w:color="auto"/>
             </w:tcBorders>
+            <w:shd w:val="clear" w:color="auto" w:fill="auto"/>
             <w:hideMark/>
           </w:tcPr>
           <w:p>
@@ -25770,6 +25987,7 @@
               <w:bottom w:val="single" w:sz="4" w:space="0" w:color="auto"/>
               <w:right w:val="single" w:sz="4" w:space="0" w:color="auto"/>
             </w:tcBorders>
+            <w:shd w:val="clear" w:color="auto" w:fill="auto"/>
             <w:hideMark/>
           </w:tcPr>
           <w:p>
@@ -25886,7 +26104,7 @@
               <w:bottom w:val="single" w:sz="4" w:space="0" w:color="auto"/>
               <w:right w:val="single" w:sz="4" w:space="0" w:color="auto"/>
             </w:tcBorders>
-            <w:shd w:val="clear" w:color="auto" w:fill="F2F2F2" w:themeFill="background1" w:themeFillShade="F2"/>
+            <w:shd w:val="clear" w:color="auto" w:fill="auto"/>
           </w:tcPr>
           <w:p>
             <w:pPr>
@@ -25962,6 +26180,7 @@
               <w:bottom w:val="single" w:sz="4" w:space="0" w:color="auto"/>
               <w:right w:val="single" w:sz="4" w:space="0" w:color="auto"/>
             </w:tcBorders>
+            <w:shd w:val="clear" w:color="auto" w:fill="auto"/>
           </w:tcPr>
           <w:p>
             <w:pPr>
@@ -26001,6 +26220,7 @@
               <w:bottom w:val="single" w:sz="4" w:space="0" w:color="auto"/>
               <w:right w:val="single" w:sz="4" w:space="0" w:color="auto"/>
             </w:tcBorders>
+            <w:shd w:val="clear" w:color="auto" w:fill="auto"/>
           </w:tcPr>
           <w:p>
             <w:pPr>
@@ -26116,7 +26336,7 @@
               <w:bottom w:val="single" w:sz="4" w:space="0" w:color="auto"/>
               <w:right w:val="single" w:sz="4" w:space="0" w:color="auto"/>
             </w:tcBorders>
-            <w:shd w:val="clear" w:color="auto" w:fill="F2F2F2" w:themeFill="background1" w:themeFillShade="F2"/>
+            <w:shd w:val="clear" w:color="auto" w:fill="auto"/>
           </w:tcPr>
           <w:p>
             <w:pPr>
@@ -26192,6 +26412,7 @@
               <w:bottom w:val="single" w:sz="4" w:space="0" w:color="auto"/>
               <w:right w:val="single" w:sz="4" w:space="0" w:color="auto"/>
             </w:tcBorders>
+            <w:shd w:val="clear" w:color="auto" w:fill="auto"/>
           </w:tcPr>
           <w:p>
             <w:pPr>
@@ -26230,6 +26451,7 @@
               <w:bottom w:val="single" w:sz="4" w:space="0" w:color="auto"/>
               <w:right w:val="single" w:sz="4" w:space="0" w:color="auto"/>
             </w:tcBorders>
+            <w:shd w:val="clear" w:color="auto" w:fill="auto"/>
           </w:tcPr>
           <w:p>
             <w:pPr>
@@ -26259,41 +26481,59 @@
         <w:tc>
           <w:tcPr>
             <w:tcW w:w="1135" w:type="dxa"/>
-            <w:vMerge/>
+            <w:vMerge w:val="restart"/>
             <w:tcBorders>
               <w:left w:val="single" w:sz="4" w:space="0" w:color="auto"/>
               <w:right w:val="single" w:sz="4" w:space="0" w:color="auto"/>
             </w:tcBorders>
-            <w:vAlign w:val="center"/>
-          </w:tcPr>
-          <w:p>
-            <w:pPr>
+            <w:shd w:val="clear" w:color="auto" w:fill="F2F2F2" w:themeFill="background1" w:themeFillShade="F2"/>
+          </w:tcPr>
+          <w:p>
+            <w:pPr>
+              <w:jc w:val="center"/>
               <w:rPr>
                 <w:rFonts w:ascii="Times New Roman" w:eastAsia="Verdana" w:hAnsi="Times New Roman" w:cs="Times New Roman"/>
                 <w:sz w:val="24"/>
                 <w:szCs w:val="24"/>
               </w:rPr>
             </w:pPr>
+            <w:r>
+              <w:rPr>
+                <w:rFonts w:ascii="Times New Roman" w:eastAsia="Verdana" w:hAnsi="Times New Roman" w:cs="Times New Roman"/>
+                <w:sz w:val="24"/>
+                <w:szCs w:val="24"/>
+              </w:rPr>
+              <w:t>#6.</w:t>
+            </w:r>
           </w:p>
         </w:tc>
         <w:tc>
           <w:tcPr>
             <w:tcW w:w="1842" w:type="dxa"/>
-            <w:vMerge/>
+            <w:vMerge w:val="restart"/>
             <w:tcBorders>
               <w:left w:val="single" w:sz="4" w:space="0" w:color="auto"/>
               <w:right w:val="single" w:sz="4" w:space="0" w:color="auto"/>
             </w:tcBorders>
-            <w:vAlign w:val="center"/>
+            <w:shd w:val="clear" w:color="auto" w:fill="F2F2F2" w:themeFill="background1" w:themeFillShade="F2"/>
           </w:tcPr>
           <w:p>
             <w:pPr>
               <w:rPr>
                 <w:rFonts w:ascii="Times New Roman" w:eastAsia="Times-Roman" w:hAnsi="Times New Roman" w:cs="Times New Roman"/>
-                <w:sz w:val="24"/>
-                <w:szCs w:val="24"/>
-              </w:rPr>
-            </w:pPr>
+                <w:color w:val="FF0000"/>
+                <w:sz w:val="24"/>
+                <w:szCs w:val="24"/>
+              </w:rPr>
+            </w:pPr>
+            <w:r>
+              <w:rPr>
+                <w:rFonts w:ascii="Times New Roman" w:eastAsia="Times New Roman" w:hAnsi="Times New Roman" w:cs="Times New Roman"/>
+                <w:sz w:val="24"/>
+                <w:szCs w:val="24"/>
+              </w:rPr>
+              <w:t>Support Information for Mobile</w:t>
+            </w:r>
           </w:p>
         </w:tc>
         <w:tc>
@@ -26334,7 +26574,7 @@
               <w:bottom w:val="single" w:sz="4" w:space="0" w:color="auto"/>
               <w:right w:val="single" w:sz="4" w:space="0" w:color="auto"/>
             </w:tcBorders>
-            <w:shd w:val="clear" w:color="auto" w:fill="F2F2F2" w:themeFill="background1" w:themeFillShade="F2"/>
+            <w:shd w:val="clear" w:color="auto" w:fill="auto"/>
           </w:tcPr>
           <w:p>
             <w:pPr>
@@ -26351,7 +26591,15 @@
                 <w:sz w:val="24"/>
                 <w:szCs w:val="24"/>
               </w:rPr>
-              <w:t>22/07/14 - 18/10/14</w:t>
+              <w:t>22/07/14 - 21</w:t>
+            </w:r>
+            <w:r>
+              <w:rPr>
+                <w:rFonts w:ascii="Times New Roman" w:eastAsia="Times-Roman" w:hAnsi="Times New Roman" w:cs="Times New Roman"/>
+                <w:sz w:val="24"/>
+                <w:szCs w:val="24"/>
+              </w:rPr>
+              <w:t>/10/14</w:t>
             </w:r>
           </w:p>
         </w:tc>
@@ -26369,12 +26617,16 @@
               <w:left w:val="single" w:sz="4" w:space="0" w:color="auto"/>
               <w:right w:val="single" w:sz="4" w:space="0" w:color="auto"/>
             </w:tcBorders>
+            <w:shd w:val="clear" w:color="auto" w:fill="F2F2F2" w:themeFill="background1" w:themeFillShade="F2"/>
             <w:vAlign w:val="center"/>
           </w:tcPr>
           <w:p>
             <w:pPr>
+              <w:jc w:val="center"/>
               <w:rPr>
                 <w:rFonts w:ascii="Times New Roman" w:eastAsia="Verdana" w:hAnsi="Times New Roman" w:cs="Times New Roman"/>
+                <w:b/>
+                <w:bCs/>
                 <w:sz w:val="24"/>
                 <w:szCs w:val="24"/>
               </w:rPr>
@@ -26389,12 +26641,14 @@
               <w:left w:val="single" w:sz="4" w:space="0" w:color="auto"/>
               <w:right w:val="single" w:sz="4" w:space="0" w:color="auto"/>
             </w:tcBorders>
+            <w:shd w:val="clear" w:color="auto" w:fill="F2F2F2" w:themeFill="background1" w:themeFillShade="F2"/>
             <w:vAlign w:val="center"/>
           </w:tcPr>
           <w:p>
             <w:pPr>
               <w:rPr>
-                <w:rFonts w:ascii="Times New Roman" w:eastAsia="Times-Roman" w:hAnsi="Times New Roman" w:cs="Times New Roman"/>
+                <w:rFonts w:ascii="Times New Roman" w:eastAsia="Verdana" w:hAnsi="Times New Roman" w:cs="Times New Roman"/>
+                <w:color w:val="FF0000"/>
                 <w:sz w:val="24"/>
                 <w:szCs w:val="24"/>
               </w:rPr>
@@ -26410,22 +26664,31 @@
               <w:bottom w:val="single" w:sz="4" w:space="0" w:color="auto"/>
               <w:right w:val="single" w:sz="4" w:space="0" w:color="auto"/>
             </w:tcBorders>
-          </w:tcPr>
-          <w:p>
-            <w:pPr>
-              <w:rPr>
-                <w:rFonts w:ascii="Times New Roman" w:hAnsi="Times New Roman" w:cs="Times New Roman"/>
-                <w:sz w:val="24"/>
-                <w:szCs w:val="24"/>
-              </w:rPr>
-            </w:pPr>
-            <w:r>
-              <w:rPr>
-                <w:rFonts w:ascii="Times New Roman" w:hAnsi="Times New Roman" w:cs="Times New Roman"/>
-                <w:sz w:val="24"/>
-                <w:szCs w:val="24"/>
-              </w:rPr>
-              <w:t>The mobile application can get the nearest help place by the selected category.</w:t>
+            <w:shd w:val="clear" w:color="auto" w:fill="auto"/>
+          </w:tcPr>
+          <w:p>
+            <w:pPr>
+              <w:rPr>
+                <w:rFonts w:ascii="Times New Roman" w:hAnsi="Times New Roman" w:cs="Times New Roman"/>
+                <w:sz w:val="24"/>
+                <w:szCs w:val="24"/>
+              </w:rPr>
+            </w:pPr>
+            <w:r>
+              <w:rPr>
+                <w:rFonts w:ascii="Times New Roman" w:hAnsi="Times New Roman" w:cs="Times New Roman"/>
+                <w:sz w:val="24"/>
+                <w:szCs w:val="24"/>
+              </w:rPr>
+              <w:t>The mobile application can get the nearest help place by the selected category</w:t>
+            </w:r>
+            <w:r>
+              <w:rPr>
+                <w:rFonts w:ascii="Times New Roman" w:hAnsi="Times New Roman" w:cs="Times New Roman"/>
+                <w:sz w:val="24"/>
+                <w:szCs w:val="24"/>
+              </w:rPr>
+              <w:t>.</w:t>
             </w:r>
           </w:p>
         </w:tc>
@@ -26438,6 +26701,7 @@
               <w:bottom w:val="single" w:sz="4" w:space="0" w:color="auto"/>
               <w:right w:val="single" w:sz="4" w:space="0" w:color="auto"/>
             </w:tcBorders>
+            <w:shd w:val="clear" w:color="auto" w:fill="auto"/>
           </w:tcPr>
           <w:p>
             <w:pPr>
@@ -26454,7 +26718,15 @@
                 <w:sz w:val="24"/>
                 <w:szCs w:val="24"/>
               </w:rPr>
-              <w:t>22/07/14 - 18/10/14</w:t>
+              <w:t>22/07/14 - 21</w:t>
+            </w:r>
+            <w:r>
+              <w:rPr>
+                <w:rFonts w:ascii="Times New Roman" w:eastAsia="Times-Roman" w:hAnsi="Times New Roman" w:cs="Times New Roman"/>
+                <w:sz w:val="24"/>
+                <w:szCs w:val="24"/>
+              </w:rPr>
+              <w:t>/10/14</w:t>
             </w:r>
           </w:p>
         </w:tc>
@@ -26478,8 +26750,11 @@
           </w:tcPr>
           <w:p>
             <w:pPr>
+              <w:jc w:val="center"/>
               <w:rPr>
                 <w:rFonts w:ascii="Times New Roman" w:eastAsia="Verdana" w:hAnsi="Times New Roman" w:cs="Times New Roman"/>
+                <w:b/>
+                <w:bCs/>
                 <w:sz w:val="24"/>
                 <w:szCs w:val="24"/>
               </w:rPr>
@@ -26501,7 +26776,8 @@
           <w:p>
             <w:pPr>
               <w:rPr>
-                <w:rFonts w:ascii="Times New Roman" w:eastAsia="Times-Roman" w:hAnsi="Times New Roman" w:cs="Times New Roman"/>
+                <w:rFonts w:ascii="Times New Roman" w:eastAsia="Verdana" w:hAnsi="Times New Roman" w:cs="Times New Roman"/>
+                <w:color w:val="FF0000"/>
                 <w:sz w:val="24"/>
                 <w:szCs w:val="24"/>
               </w:rPr>
@@ -26546,7 +26822,7 @@
               <w:bottom w:val="single" w:sz="4" w:space="0" w:color="auto"/>
               <w:right w:val="single" w:sz="4" w:space="0" w:color="auto"/>
             </w:tcBorders>
-            <w:shd w:val="clear" w:color="auto" w:fill="F2F2F2" w:themeFill="background1" w:themeFillShade="F2"/>
+            <w:shd w:val="clear" w:color="auto" w:fill="auto"/>
           </w:tcPr>
           <w:p>
             <w:pPr>
@@ -26563,7 +26839,15 @@
                 <w:sz w:val="24"/>
                 <w:szCs w:val="24"/>
               </w:rPr>
-              <w:t>22/07/14 - 18/10/14</w:t>
+              <w:t>22/07/14 - 21</w:t>
+            </w:r>
+            <w:r>
+              <w:rPr>
+                <w:rFonts w:ascii="Times New Roman" w:eastAsia="Times-Roman" w:hAnsi="Times New Roman" w:cs="Times New Roman"/>
+                <w:sz w:val="24"/>
+                <w:szCs w:val="24"/>
+              </w:rPr>
+              <w:t>/10/14</w:t>
             </w:r>
           </w:p>
         </w:tc>
@@ -26599,7 +26883,7 @@
           <w:sz w:val="24"/>
           <w:szCs w:val="24"/>
         </w:rPr>
-        <w:t>Feature: #1</w:t>
+        <w:t xml:space="preserve">Feature: </w:t>
       </w:r>
       <w:r>
         <w:rPr>
@@ -26609,7 +26893,7 @@
           <w:sz w:val="24"/>
           <w:szCs w:val="24"/>
         </w:rPr>
-        <w:t>- #</w:t>
+        <w:t>#1</w:t>
       </w:r>
       <w:r>
         <w:rPr>
@@ -26619,12 +26903,9 @@
           <w:sz w:val="24"/>
           <w:szCs w:val="24"/>
         </w:rPr>
-        <w:t>4 (Mobile Part)</w:t>
-      </w:r>
-    </w:p>
-    <w:p>
-      <w:pPr>
-        <w:spacing w:after="160" w:line="300" w:lineRule="auto"/>
+        <w:t xml:space="preserve"> - </w:t>
+      </w:r>
+      <w:r>
         <w:rPr>
           <w:rFonts w:ascii="Times New Roman" w:eastAsia="Times New Roman" w:hAnsi="Times New Roman" w:cs="Times New Roman"/>
           <w:b/>
@@ -26632,8 +26913,31 @@
           <w:sz w:val="24"/>
           <w:szCs w:val="24"/>
         </w:rPr>
+        <w:t>#</w:t>
+      </w:r>
+      <w:r>
+        <w:rPr>
+          <w:rFonts w:ascii="Times New Roman" w:eastAsia="Times New Roman" w:hAnsi="Times New Roman" w:cs="Times New Roman"/>
+          <w:b/>
+          <w:bCs/>
+          <w:sz w:val="24"/>
+          <w:szCs w:val="24"/>
+        </w:rPr>
+        <w:t>4 (Mobile Part)</w:t>
+      </w:r>
+    </w:p>
+    <w:p>
+      <w:pPr>
+        <w:spacing w:after="160" w:line="300" w:lineRule="auto"/>
+        <w:rPr>
+          <w:rFonts w:ascii="Times New Roman" w:eastAsia="Times New Roman" w:hAnsi="Times New Roman" w:cs="Times New Roman"/>
+          <w:b/>
+          <w:bCs/>
+          <w:sz w:val="24"/>
+          <w:szCs w:val="24"/>
+        </w:rPr>
         <w:sectPr>
-          <w:footerReference w:type="default" r:id="rId11"/>
+          <w:footerReference w:type="default" r:id="rId16"/>
           <w:pgSz w:w="11906" w:h="16838"/>
           <w:pgMar w:top="1440" w:right="1440" w:bottom="1440" w:left="1440" w:header="708" w:footer="0" w:gutter="0"/>
           <w:cols w:space="708"/>
@@ -26648,7 +26952,37 @@
           <w:sz w:val="24"/>
           <w:szCs w:val="24"/>
         </w:rPr>
-        <w:t xml:space="preserve">Feature: #5 (Server Part) </w:t>
+        <w:t xml:space="preserve">Feature: </w:t>
+      </w:r>
+      <w:r>
+        <w:rPr>
+          <w:rFonts w:ascii="Times New Roman" w:eastAsia="Times New Roman" w:hAnsi="Times New Roman" w:cs="Times New Roman"/>
+          <w:b/>
+          <w:bCs/>
+          <w:sz w:val="24"/>
+          <w:szCs w:val="24"/>
+        </w:rPr>
+        <w:t>#5</w:t>
+      </w:r>
+      <w:r>
+        <w:rPr>
+          <w:rFonts w:ascii="Times New Roman" w:eastAsia="Times New Roman" w:hAnsi="Times New Roman" w:cs="Times New Roman"/>
+          <w:b/>
+          <w:bCs/>
+          <w:sz w:val="24"/>
+          <w:szCs w:val="24"/>
+        </w:rPr>
+        <w:t xml:space="preserve"> - #6</w:t>
+      </w:r>
+      <w:r>
+        <w:rPr>
+          <w:rFonts w:ascii="Times New Roman" w:eastAsia="Times New Roman" w:hAnsi="Times New Roman" w:cs="Times New Roman"/>
+          <w:b/>
+          <w:bCs/>
+          <w:sz w:val="24"/>
+          <w:szCs w:val="24"/>
+        </w:rPr>
+        <w:t xml:space="preserve"> (Server Part) </w:t>
       </w:r>
     </w:p>
     <w:p>
@@ -26745,7 +27079,7 @@
                     <pic:cNvPicPr/>
                   </pic:nvPicPr>
                   <pic:blipFill>
-                    <a:blip r:embed="rId12">
+                    <a:blip r:embed="rId17">
                       <a:extLst>
                         <a:ext uri="{28A0092B-C50C-407E-A947-70E740481C1C}">
                           <a14:useLocalDpi xmlns:a14="http://schemas.microsoft.com/office/drawing/2010/main" val="0"/>
@@ -27086,9 +27420,9 @@
         </w:rPr>
         <w:drawing>
           <wp:inline distT="0" distB="0" distL="0" distR="0">
-            <wp:extent cx="8863330" cy="3418978"/>
+            <wp:extent cx="9126747" cy="3416060"/>
             <wp:effectExtent l="0" t="0" r="0" b="0"/>
-            <wp:docPr id="4" name="Picture 4" descr="https://fbcdn-sphotos-h-a.akamaihd.net/hphotos-ak-xpf1/v/t35.0-12/10746697_10203789717081531_1705380806_o.jpg?oh=4b4d22ad532d4bde4caffa7749a75736&amp;oe=5449917B&amp;__gda__=1414054186_12edadcb5968db055642585cb6bf1dcd"/>
+            <wp:docPr id="4" name="Picture 4"/>
             <wp:cNvGraphicFramePr>
               <a:graphicFrameLocks xmlns:a="http://schemas.openxmlformats.org/drawingml/2006/main" noChangeAspect="1"/>
             </wp:cNvGraphicFramePr>
@@ -27102,14 +27436,13 @@
                     </pic:cNvPicPr>
                   </pic:nvPicPr>
                   <pic:blipFill>
-                    <a:blip r:embed="rId13">
+                    <a:blip r:embed="rId18">
                       <a:extLst>
                         <a:ext uri="{28A0092B-C50C-407E-A947-70E740481C1C}">
                           <a14:useLocalDpi xmlns:a14="http://schemas.microsoft.com/office/drawing/2010/main" val="0"/>
                         </a:ext>
                       </a:extLst>
                     </a:blip>
-                    <a:srcRect/>
                     <a:stretch>
                       <a:fillRect/>
                     </a:stretch>
@@ -27117,7 +27450,7 @@
                   <pic:spPr bwMode="auto">
                     <a:xfrm>
                       <a:off x="0" y="0"/>
-                      <a:ext cx="8863330" cy="3418978"/>
+                      <a:ext cx="9126747" cy="3416060"/>
                     </a:xfrm>
                     <a:prstGeom prst="rect">
                       <a:avLst/>
@@ -27322,7 +27655,7 @@
                     <pic:cNvPicPr/>
                   </pic:nvPicPr>
                   <pic:blipFill>
-                    <a:blip r:embed="rId14">
+                    <a:blip r:embed="rId19">
                       <a:extLst>
                         <a:ext uri="{28A0092B-C50C-407E-A947-70E740481C1C}">
                           <a14:useLocalDpi xmlns:a14="http://schemas.microsoft.com/office/drawing/2010/main" val="0"/>
@@ -27582,7 +27915,7 @@
           <w:szCs w:val="24"/>
         </w:rPr>
         <w:sectPr>
-          <w:footerReference w:type="default" r:id="rId15"/>
+          <w:footerReference w:type="default" r:id="rId20"/>
           <w:pgSz w:w="16838" w:h="11906" w:orient="landscape"/>
           <w:pgMar w:top="1440" w:right="1440" w:bottom="1440" w:left="1440" w:header="708" w:footer="708" w:gutter="0"/>
           <w:cols w:space="708"/>
@@ -27594,14 +27927,14 @@
       <w:pPr>
         <w:pStyle w:val="1"/>
       </w:pPr>
-      <w:bookmarkStart w:id="60" w:name="_Toc392492823"/>
-      <w:bookmarkStart w:id="61" w:name="_Toc394349576"/>
+      <w:bookmarkStart w:id="59" w:name="_Toc392492823"/>
+      <w:bookmarkStart w:id="60" w:name="_Toc394349576"/>
       <w:r>
         <w:lastRenderedPageBreak/>
         <w:t>Chapter Six | Estimated Effort and Cost</w:t>
       </w:r>
+      <w:bookmarkEnd w:id="59"/>
       <w:bookmarkEnd w:id="60"/>
-      <w:bookmarkEnd w:id="61"/>
     </w:p>
     <w:p>
       <w:pPr>
@@ -28188,14 +28521,14 @@
           <w:rStyle w:val="20"/>
         </w:rPr>
       </w:pPr>
-      <w:bookmarkStart w:id="62" w:name="_Toc392492824"/>
-      <w:bookmarkStart w:id="63" w:name="_Toc394349577"/>
+      <w:bookmarkStart w:id="61" w:name="_Toc392492824"/>
+      <w:bookmarkStart w:id="62" w:name="_Toc394349577"/>
       <w:r>
         <w:lastRenderedPageBreak/>
         <w:t>Chapter Seven | Identification of Project Risks</w:t>
       </w:r>
+      <w:bookmarkEnd w:id="61"/>
       <w:bookmarkEnd w:id="62"/>
-      <w:bookmarkEnd w:id="63"/>
     </w:p>
     <w:p>
       <w:pPr>
@@ -28207,8 +28540,8 @@
           <w:bCs/>
         </w:rPr>
       </w:pPr>
-      <w:bookmarkStart w:id="64" w:name="_Toc392492825"/>
-      <w:bookmarkStart w:id="65" w:name="_Toc394349578"/>
+      <w:bookmarkStart w:id="63" w:name="_Toc392492825"/>
+      <w:bookmarkStart w:id="64" w:name="_Toc394349578"/>
       <w:r>
         <w:rPr>
           <w:rStyle w:val="20"/>
@@ -28225,8 +28558,8 @@
         </w:rPr>
         <w:t>Risk Identification and Solutions</w:t>
       </w:r>
+      <w:bookmarkEnd w:id="63"/>
       <w:bookmarkEnd w:id="64"/>
-      <w:bookmarkEnd w:id="65"/>
     </w:p>
     <w:tbl>
       <w:tblPr>
@@ -29018,26 +29351,26 @@
       <w:pPr>
         <w:pStyle w:val="1"/>
       </w:pPr>
-      <w:bookmarkStart w:id="66" w:name="_Toc392492826"/>
-      <w:bookmarkStart w:id="67" w:name="_Toc394349579"/>
+      <w:bookmarkStart w:id="65" w:name="_Toc392492826"/>
+      <w:bookmarkStart w:id="66" w:name="_Toc394349579"/>
       <w:r>
         <w:lastRenderedPageBreak/>
         <w:t>Chapter Eight | Version Control Strategy</w:t>
       </w:r>
+      <w:bookmarkEnd w:id="65"/>
       <w:bookmarkEnd w:id="66"/>
-      <w:bookmarkEnd w:id="67"/>
     </w:p>
     <w:p>
       <w:pPr>
         <w:pStyle w:val="2"/>
       </w:pPr>
-      <w:bookmarkStart w:id="68" w:name="_Toc392492827"/>
-      <w:bookmarkStart w:id="69" w:name="_Toc394349580"/>
+      <w:bookmarkStart w:id="67" w:name="_Toc392492827"/>
+      <w:bookmarkStart w:id="68" w:name="_Toc394349580"/>
       <w:r>
         <w:t>8.1 Naming Conversion</w:t>
       </w:r>
+      <w:bookmarkEnd w:id="67"/>
       <w:bookmarkEnd w:id="68"/>
-      <w:bookmarkEnd w:id="69"/>
     </w:p>
     <w:p>
       <w:pPr>
@@ -29782,13 +30115,13 @@
         <w:lastRenderedPageBreak/>
         <w:t xml:space="preserve"> </w:t>
       </w:r>
-      <w:bookmarkStart w:id="70" w:name="_Toc392492828"/>
-      <w:bookmarkStart w:id="71" w:name="_Toc394349581"/>
+      <w:bookmarkStart w:id="69" w:name="_Toc392492828"/>
+      <w:bookmarkStart w:id="70" w:name="_Toc394349581"/>
       <w:r>
         <w:t>Project Repository</w:t>
       </w:r>
+      <w:bookmarkEnd w:id="69"/>
       <w:bookmarkEnd w:id="70"/>
-      <w:bookmarkEnd w:id="71"/>
     </w:p>
     <w:p>
       <w:pPr>
@@ -30037,7 +30370,7 @@
                     <pic:cNvPicPr/>
                   </pic:nvPicPr>
                   <pic:blipFill rotWithShape="1">
-                    <a:blip r:embed="rId16">
+                    <a:blip r:embed="rId21">
                       <a:extLst>
                         <a:ext uri="{28A0092B-C50C-407E-A947-70E740481C1C}">
                           <a14:useLocalDpi xmlns:a14="http://schemas.microsoft.com/office/drawing/2010/main" val="0"/>
@@ -30451,7 +30784,7 @@
           <w:szCs w:val="24"/>
         </w:rPr>
         <w:sectPr>
-          <w:footerReference w:type="default" r:id="rId17"/>
+          <w:footerReference w:type="default" r:id="rId22"/>
           <w:pgSz w:w="11906" w:h="16838"/>
           <w:pgMar w:top="1440" w:right="1440" w:bottom="1440" w:left="1440" w:header="708" w:footer="0" w:gutter="0"/>
           <w:cols w:space="708"/>
@@ -30471,13 +30804,13 @@
         <w:lastRenderedPageBreak/>
         <w:t xml:space="preserve"> </w:t>
       </w:r>
-      <w:bookmarkStart w:id="72" w:name="_Toc392492829"/>
-      <w:bookmarkStart w:id="73" w:name="_Toc394349582"/>
+      <w:bookmarkStart w:id="71" w:name="_Toc392492829"/>
+      <w:bookmarkStart w:id="72" w:name="_Toc394349582"/>
       <w:r>
         <w:t>Configuration Item Table</w:t>
       </w:r>
+      <w:bookmarkEnd w:id="71"/>
       <w:bookmarkEnd w:id="72"/>
-      <w:bookmarkEnd w:id="73"/>
       <w:r>
         <w:t xml:space="preserve"> </w:t>
       </w:r>
@@ -33232,7 +33565,7 @@
       </w:pPr>
     </w:p>
     <w:sectPr>
-      <w:footerReference w:type="default" r:id="rId18"/>
+      <w:footerReference w:type="default" r:id="rId23"/>
       <w:pgSz w:w="16838" w:h="11906" w:orient="landscape"/>
       <w:pgMar w:top="1440" w:right="1440" w:bottom="1440" w:left="1440" w:header="708" w:footer="57" w:gutter="0"/>
       <w:cols w:space="708"/>
@@ -33274,11 +33607,31 @@
       <w:pStyle w:val="ac"/>
     </w:pPr>
   </w:p>
+</w:ftr>
+</file>
+
+<file path=word/footer2.xml><?xml version="1.0" encoding="utf-8"?>
+<w:ftr xmlns:wpc="http://schemas.microsoft.com/office/word/2010/wordprocessingCanvas" xmlns:mc="http://schemas.openxmlformats.org/markup-compatibility/2006" xmlns:o="urn:schemas-microsoft-com:office:office" xmlns:r="http://schemas.openxmlformats.org/officeDocument/2006/relationships" xmlns:m="http://schemas.openxmlformats.org/officeDocument/2006/math" xmlns:v="urn:schemas-microsoft-com:vml" xmlns:wp14="http://schemas.microsoft.com/office/word/2010/wordprocessingDrawing" xmlns:wp="http://schemas.openxmlformats.org/drawingml/2006/wordprocessingDrawing" xmlns:w10="urn:schemas-microsoft-com:office:word" xmlns:w="http://schemas.openxmlformats.org/wordprocessingml/2006/main" xmlns:w14="http://schemas.microsoft.com/office/word/2010/wordml" xmlns:wpg="http://schemas.microsoft.com/office/word/2010/wordprocessingGroup" xmlns:wpi="http://schemas.microsoft.com/office/word/2010/wordprocessingInk" xmlns:wne="http://schemas.microsoft.com/office/word/2006/wordml" xmlns:wps="http://schemas.microsoft.com/office/word/2010/wordprocessingShape" mc:Ignorable="w14 wp14">
+  <w:p>
+    <w:pPr>
+      <w:pStyle w:val="ac"/>
+    </w:pPr>
+  </w:p>
   <w:p/>
 </w:ftr>
 </file>
 
-<file path=word/footer2.xml><?xml version="1.0" encoding="utf-8"?>
+<file path=word/footer3.xml><?xml version="1.0" encoding="utf-8"?>
+<w:ftr xmlns:wpc="http://schemas.microsoft.com/office/word/2010/wordprocessingCanvas" xmlns:mc="http://schemas.openxmlformats.org/markup-compatibility/2006" xmlns:o="urn:schemas-microsoft-com:office:office" xmlns:r="http://schemas.openxmlformats.org/officeDocument/2006/relationships" xmlns:m="http://schemas.openxmlformats.org/officeDocument/2006/math" xmlns:v="urn:schemas-microsoft-com:vml" xmlns:wp14="http://schemas.microsoft.com/office/word/2010/wordprocessingDrawing" xmlns:wp="http://schemas.openxmlformats.org/drawingml/2006/wordprocessingDrawing" xmlns:w10="urn:schemas-microsoft-com:office:word" xmlns:w="http://schemas.openxmlformats.org/wordprocessingml/2006/main" xmlns:w14="http://schemas.microsoft.com/office/word/2010/wordml" xmlns:wpg="http://schemas.microsoft.com/office/word/2010/wordprocessingGroup" xmlns:wpi="http://schemas.microsoft.com/office/word/2010/wordprocessingInk" xmlns:wne="http://schemas.microsoft.com/office/word/2006/wordml" xmlns:wps="http://schemas.microsoft.com/office/word/2010/wordprocessingShape" mc:Ignorable="w14 wp14">
+  <w:p>
+    <w:pPr>
+      <w:pStyle w:val="ac"/>
+    </w:pPr>
+  </w:p>
+</w:ftr>
+</file>
+
+<file path=word/footer4.xml><?xml version="1.0" encoding="utf-8"?>
 <w:ftr xmlns:wpc="http://schemas.microsoft.com/office/word/2010/wordprocessingCanvas" xmlns:mc="http://schemas.openxmlformats.org/markup-compatibility/2006" xmlns:o="urn:schemas-microsoft-com:office:office" xmlns:r="http://schemas.openxmlformats.org/officeDocument/2006/relationships" xmlns:m="http://schemas.openxmlformats.org/officeDocument/2006/math" xmlns:v="urn:schemas-microsoft-com:vml" xmlns:wp14="http://schemas.microsoft.com/office/word/2010/wordprocessingDrawing" xmlns:wp="http://schemas.openxmlformats.org/drawingml/2006/wordprocessingDrawing" xmlns:w10="urn:schemas-microsoft-com:office:word" xmlns:w="http://schemas.openxmlformats.org/wordprocessingml/2006/main" xmlns:w14="http://schemas.microsoft.com/office/word/2010/wordml" xmlns:wpg="http://schemas.microsoft.com/office/word/2010/wordprocessingGroup" xmlns:wpi="http://schemas.microsoft.com/office/word/2010/wordprocessingInk" xmlns:wne="http://schemas.microsoft.com/office/word/2006/wordml" xmlns:wps="http://schemas.microsoft.com/office/word/2010/wordprocessingShape" mc:Ignorable="w14 wp14">
   <w:tbl>
     <w:tblPr>
@@ -33619,7 +33972,7 @@
               <w:szCs w:val="20"/>
               <w:lang w:eastAsia="th-TH"/>
             </w:rPr>
-            <w:t>3</w:t>
+            <w:t>17</w:t>
           </w:r>
           <w:r>
             <w:rPr>
@@ -33841,7 +34194,7 @@
               <w:szCs w:val="20"/>
               <w:lang w:eastAsia="th-TH"/>
             </w:rPr>
-            <w:t>21 Oct 2014</w:t>
+            <w:t>11 Nov 2014</w:t>
           </w:r>
         </w:p>
       </w:tc>
@@ -33905,7 +34258,7 @@
               <w:szCs w:val="20"/>
               <w:lang w:eastAsia="th-TH"/>
             </w:rPr>
-            <w:t>21 Oct 2014</w:t>
+            <w:t>11 Nov 2014</w:t>
           </w:r>
         </w:p>
       </w:tc>
@@ -33920,7 +34273,7 @@
 </w:ftr>
 </file>
 
-<file path=word/footer3.xml><?xml version="1.0" encoding="utf-8"?>
+<file path=word/footer5.xml><?xml version="1.0" encoding="utf-8"?>
 <w:ftr xmlns:wpc="http://schemas.microsoft.com/office/word/2010/wordprocessingCanvas" xmlns:mc="http://schemas.openxmlformats.org/markup-compatibility/2006" xmlns:o="urn:schemas-microsoft-com:office:office" xmlns:r="http://schemas.openxmlformats.org/officeDocument/2006/relationships" xmlns:m="http://schemas.openxmlformats.org/officeDocument/2006/math" xmlns:v="urn:schemas-microsoft-com:vml" xmlns:wp14="http://schemas.microsoft.com/office/word/2010/wordprocessingDrawing" xmlns:wp="http://schemas.openxmlformats.org/drawingml/2006/wordprocessingDrawing" xmlns:w10="urn:schemas-microsoft-com:office:word" xmlns:w="http://schemas.openxmlformats.org/wordprocessingml/2006/main" xmlns:w14="http://schemas.microsoft.com/office/word/2010/wordml" xmlns:wpg="http://schemas.microsoft.com/office/word/2010/wordprocessingGroup" xmlns:wpi="http://schemas.microsoft.com/office/word/2010/wordprocessingInk" xmlns:wne="http://schemas.microsoft.com/office/word/2006/wordml" xmlns:wps="http://schemas.microsoft.com/office/word/2010/wordprocessingShape" mc:Ignorable="w14 wp14">
   <w:tbl>
     <w:tblPr>
@@ -34481,7 +34834,7 @@
               <w:szCs w:val="20"/>
               <w:lang w:eastAsia="th-TH"/>
             </w:rPr>
-            <w:t>21 Oct 2014</w:t>
+            <w:t>11 Nov 2014</w:t>
           </w:r>
         </w:p>
       </w:tc>
@@ -34545,7 +34898,7 @@
               <w:szCs w:val="20"/>
               <w:lang w:eastAsia="th-TH"/>
             </w:rPr>
-            <w:t>21 Oct 2014</w:t>
+            <w:t>11 Nov 2014</w:t>
           </w:r>
         </w:p>
       </w:tc>
@@ -34560,7 +34913,7 @@
 </w:ftr>
 </file>
 
-<file path=word/footer4.xml><?xml version="1.0" encoding="utf-8"?>
+<file path=word/footer6.xml><?xml version="1.0" encoding="utf-8"?>
 <w:ftr xmlns:wpc="http://schemas.microsoft.com/office/word/2010/wordprocessingCanvas" xmlns:mc="http://schemas.openxmlformats.org/markup-compatibility/2006" xmlns:o="urn:schemas-microsoft-com:office:office" xmlns:r="http://schemas.openxmlformats.org/officeDocument/2006/relationships" xmlns:m="http://schemas.openxmlformats.org/officeDocument/2006/math" xmlns:v="urn:schemas-microsoft-com:vml" xmlns:wp14="http://schemas.microsoft.com/office/word/2010/wordprocessingDrawing" xmlns:wp="http://schemas.openxmlformats.org/drawingml/2006/wordprocessingDrawing" xmlns:w10="urn:schemas-microsoft-com:office:word" xmlns:w="http://schemas.openxmlformats.org/wordprocessingml/2006/main" xmlns:w14="http://schemas.microsoft.com/office/word/2010/wordml" xmlns:wpg="http://schemas.microsoft.com/office/word/2010/wordprocessingGroup" xmlns:wpi="http://schemas.microsoft.com/office/word/2010/wordprocessingInk" xmlns:wne="http://schemas.microsoft.com/office/word/2006/wordml" xmlns:wps="http://schemas.microsoft.com/office/word/2010/wordprocessingShape" mc:Ignorable="w14 wp14">
   <w:tbl>
     <w:tblPr>
@@ -35120,7 +35473,7 @@
               <w:szCs w:val="20"/>
               <w:lang w:eastAsia="th-TH"/>
             </w:rPr>
-            <w:t>21 Oct 2014</w:t>
+            <w:t>11 Nov 2014</w:t>
           </w:r>
         </w:p>
       </w:tc>
@@ -35184,7 +35537,7 @@
               <w:szCs w:val="20"/>
               <w:lang w:eastAsia="th-TH"/>
             </w:rPr>
-            <w:t>21 Oct 2014</w:t>
+            <w:t>11 Nov 2014</w:t>
           </w:r>
         </w:p>
       </w:tc>
@@ -35199,7 +35552,7 @@
 </w:ftr>
 </file>
 
-<file path=word/footer5.xml><?xml version="1.0" encoding="utf-8"?>
+<file path=word/footer7.xml><?xml version="1.0" encoding="utf-8"?>
 <w:ftr xmlns:wpc="http://schemas.microsoft.com/office/word/2010/wordprocessingCanvas" xmlns:mc="http://schemas.openxmlformats.org/markup-compatibility/2006" xmlns:o="urn:schemas-microsoft-com:office:office" xmlns:r="http://schemas.openxmlformats.org/officeDocument/2006/relationships" xmlns:m="http://schemas.openxmlformats.org/officeDocument/2006/math" xmlns:v="urn:schemas-microsoft-com:vml" xmlns:wp14="http://schemas.microsoft.com/office/word/2010/wordprocessingDrawing" xmlns:wp="http://schemas.openxmlformats.org/drawingml/2006/wordprocessingDrawing" xmlns:w10="urn:schemas-microsoft-com:office:word" xmlns:w="http://schemas.openxmlformats.org/wordprocessingml/2006/main" xmlns:w14="http://schemas.microsoft.com/office/word/2010/wordml" xmlns:wpg="http://schemas.microsoft.com/office/word/2010/wordprocessingGroup" xmlns:wpi="http://schemas.microsoft.com/office/word/2010/wordprocessingInk" xmlns:wne="http://schemas.microsoft.com/office/word/2006/wordml" xmlns:wps="http://schemas.microsoft.com/office/word/2010/wordprocessingShape" mc:Ignorable="w14 wp14">
   <w:tbl>
     <w:tblPr>
@@ -35648,6 +36001,7 @@
               <w:lang w:eastAsia="th-TH"/>
             </w:rPr>
           </w:pPr>
+          <w:bookmarkStart w:id="73" w:name="_GoBack" w:colFirst="5" w:colLast="5"/>
           <w:r>
             <w:rPr>
               <w:rFonts w:ascii="Times New Roman" w:eastAsia="SimSun" w:hAnsi="Times New Roman" w:cs="Times New Roman"/>
@@ -35759,7 +36113,7 @@
               <w:szCs w:val="20"/>
               <w:lang w:eastAsia="th-TH"/>
             </w:rPr>
-            <w:t>21 Oct 2014</w:t>
+            <w:t>11 Nov 2014</w:t>
           </w:r>
         </w:p>
       </w:tc>
@@ -35823,11 +36177,12 @@
               <w:szCs w:val="20"/>
               <w:lang w:eastAsia="th-TH"/>
             </w:rPr>
-            <w:t>21 Oct 2014</w:t>
+            <w:t>11 Nov 2014</w:t>
           </w:r>
         </w:p>
       </w:tc>
     </w:tr>
+    <w:bookmarkEnd w:id="73"/>
   </w:tbl>
   <w:p>
     <w:pPr>
@@ -35861,6 +36216,36 @@
     </w:p>
   </w:footnote>
 </w:footnotes>
+</file>
+
+<file path=word/header1.xml><?xml version="1.0" encoding="utf-8"?>
+<w:hdr xmlns:wpc="http://schemas.microsoft.com/office/word/2010/wordprocessingCanvas" xmlns:mc="http://schemas.openxmlformats.org/markup-compatibility/2006" xmlns:o="urn:schemas-microsoft-com:office:office" xmlns:r="http://schemas.openxmlformats.org/officeDocument/2006/relationships" xmlns:m="http://schemas.openxmlformats.org/officeDocument/2006/math" xmlns:v="urn:schemas-microsoft-com:vml" xmlns:wp14="http://schemas.microsoft.com/office/word/2010/wordprocessingDrawing" xmlns:wp="http://schemas.openxmlformats.org/drawingml/2006/wordprocessingDrawing" xmlns:w10="urn:schemas-microsoft-com:office:word" xmlns:w="http://schemas.openxmlformats.org/wordprocessingml/2006/main" xmlns:w14="http://schemas.microsoft.com/office/word/2010/wordml" xmlns:wpg="http://schemas.microsoft.com/office/word/2010/wordprocessingGroup" xmlns:wpi="http://schemas.microsoft.com/office/word/2010/wordprocessingInk" xmlns:wne="http://schemas.microsoft.com/office/word/2006/wordml" xmlns:wps="http://schemas.microsoft.com/office/word/2010/wordprocessingShape" mc:Ignorable="w14 wp14">
+  <w:p>
+    <w:pPr>
+      <w:pStyle w:val="aa"/>
+    </w:pPr>
+  </w:p>
+</w:hdr>
+</file>
+
+<file path=word/header2.xml><?xml version="1.0" encoding="utf-8"?>
+<w:hdr xmlns:wpc="http://schemas.microsoft.com/office/word/2010/wordprocessingCanvas" xmlns:mc="http://schemas.openxmlformats.org/markup-compatibility/2006" xmlns:o="urn:schemas-microsoft-com:office:office" xmlns:r="http://schemas.openxmlformats.org/officeDocument/2006/relationships" xmlns:m="http://schemas.openxmlformats.org/officeDocument/2006/math" xmlns:v="urn:schemas-microsoft-com:vml" xmlns:wp14="http://schemas.microsoft.com/office/word/2010/wordprocessingDrawing" xmlns:wp="http://schemas.openxmlformats.org/drawingml/2006/wordprocessingDrawing" xmlns:w10="urn:schemas-microsoft-com:office:word" xmlns:w="http://schemas.openxmlformats.org/wordprocessingml/2006/main" xmlns:w14="http://schemas.microsoft.com/office/word/2010/wordml" xmlns:wpg="http://schemas.microsoft.com/office/word/2010/wordprocessingGroup" xmlns:wpi="http://schemas.microsoft.com/office/word/2010/wordprocessingInk" xmlns:wne="http://schemas.microsoft.com/office/word/2006/wordml" xmlns:wps="http://schemas.microsoft.com/office/word/2010/wordprocessingShape" mc:Ignorable="w14 wp14">
+  <w:p>
+    <w:pPr>
+      <w:pStyle w:val="aa"/>
+    </w:pPr>
+  </w:p>
+</w:hdr>
+</file>
+
+<file path=word/header3.xml><?xml version="1.0" encoding="utf-8"?>
+<w:hdr xmlns:wpc="http://schemas.microsoft.com/office/word/2010/wordprocessingCanvas" xmlns:mc="http://schemas.openxmlformats.org/markup-compatibility/2006" xmlns:o="urn:schemas-microsoft-com:office:office" xmlns:r="http://schemas.openxmlformats.org/officeDocument/2006/relationships" xmlns:m="http://schemas.openxmlformats.org/officeDocument/2006/math" xmlns:v="urn:schemas-microsoft-com:vml" xmlns:wp14="http://schemas.microsoft.com/office/word/2010/wordprocessingDrawing" xmlns:wp="http://schemas.openxmlformats.org/drawingml/2006/wordprocessingDrawing" xmlns:w10="urn:schemas-microsoft-com:office:word" xmlns:w="http://schemas.openxmlformats.org/wordprocessingml/2006/main" xmlns:w14="http://schemas.microsoft.com/office/word/2010/wordml" xmlns:wpg="http://schemas.microsoft.com/office/word/2010/wordprocessingGroup" xmlns:wpi="http://schemas.microsoft.com/office/word/2010/wordprocessingInk" xmlns:wne="http://schemas.microsoft.com/office/word/2006/wordml" xmlns:wps="http://schemas.microsoft.com/office/word/2010/wordprocessingShape" mc:Ignorable="w14 wp14">
+  <w:p>
+    <w:pPr>
+      <w:pStyle w:val="aa"/>
+    </w:pPr>
+  </w:p>
+</w:hdr>
 </file>
 
 <file path=word/numbering.xml><?xml version="1.0" encoding="utf-8"?>
@@ -41379,7 +41764,7 @@
 </file>
 
 <file path=customXml/itemProps1.xml><?xml version="1.0" encoding="utf-8"?>
-<ds:datastoreItem xmlns:ds="http://schemas.openxmlformats.org/officeDocument/2006/customXml" ds:itemID="{2EC54A02-DD72-447B-9A2C-A65B09636BE7}">
+<ds:datastoreItem xmlns:ds="http://schemas.openxmlformats.org/officeDocument/2006/customXml" ds:itemID="{6395C3ED-7188-47E2-8404-7D9A99834F89}">
   <ds:schemaRefs>
     <ds:schemaRef ds:uri="http://schemas.openxmlformats.org/officeDocument/2006/bibliography"/>
   </ds:schemaRefs>

</xml_diff>